<commit_message>
modify and compact zhangdong's doc
</commit_message>
<xml_diff>
--- a/4 测试计划/测试计划_烫烫烫烫烫_汇总.docx
+++ b/4 测试计划/测试计划_烫烫烫烫烫_汇总.docx
@@ -569,7 +569,7 @@
                               </a:ln>
                               <a:extLst>
                                 <a:ext uri="{91240B29-F687-4f45-9708-019B960494DF}">
-                                  <a14:hiddenLine xmlns="" xmlns:o="urn:schemas-microsoft-com:office:office" xmlns:v="urn:schemas-microsoft-com:vml" xmlns:w10="urn:schemas-microsoft-com:office:word" xmlns:w="http://schemas.openxmlformats.org/wordprocessingml/2006/main" xmlns:a14="http://schemas.microsoft.com/office/drawing/2010/main" w="9525">
+                                  <a14:hiddenLine xmlns:a14="http://schemas.microsoft.com/office/drawing/2010/main" xmlns:w="http://schemas.openxmlformats.org/wordprocessingml/2006/main" xmlns:w10="urn:schemas-microsoft-com:office:word" xmlns:v="urn:schemas-microsoft-com:vml" xmlns:o="urn:schemas-microsoft-com:office:office" xmlns="" w="9525">
                                     <a:solidFill>
                                       <a:srgbClr val="000000"/>
                                     </a:solidFill>
@@ -3280,6 +3280,9 @@
     <w:p>
       <w:pPr>
         <w:pStyle w:val="Heading1"/>
+        <w:rPr>
+          <w:lang w:eastAsia="zh-CN"/>
+        </w:rPr>
       </w:pPr>
       <w:bookmarkStart w:id="2" w:name="_Toc449297870"/>
       <w:r>
@@ -3296,13 +3299,13 @@
       </w:r>
       <w:bookmarkEnd w:id="0"/>
       <w:bookmarkEnd w:id="1"/>
-      <w:r>
-        <w:rPr>
-          <w:rFonts w:hint="eastAsia"/>
-        </w:rPr>
-        <w:t>引言</w:t>
-      </w:r>
       <w:bookmarkEnd w:id="2"/>
+      <w:r>
+        <w:rPr>
+          <w:lang w:eastAsia="zh-CN"/>
+        </w:rPr>
+        <w:t>前言</w:t>
+      </w:r>
     </w:p>
     <w:p>
       <w:pPr>
@@ -3313,13 +3316,13 @@
           <w:bCs w:val="0"/>
         </w:rPr>
       </w:pPr>
-      <w:bookmarkStart w:id="3" w:name="_Toc449297871"/>
       <w:r>
         <w:rPr>
           <w:b w:val="0"/>
           <w:bCs w:val="0"/>
-        </w:rPr>
-        <w:t>1.</w:t>
+          <w:lang w:eastAsia="zh-CN"/>
+        </w:rPr>
+        <w:t xml:space="preserve">1.1 </w:t>
       </w:r>
       <w:r>
         <w:rPr>
@@ -3327,54 +3330,318 @@
           <w:b w:val="0"/>
           <w:bCs w:val="0"/>
         </w:rPr>
-        <w:t>1</w:t>
-      </w:r>
-      <w:r>
-        <w:rPr>
-          <w:b w:val="0"/>
-          <w:bCs w:val="0"/>
-        </w:rPr>
-        <w:t xml:space="preserve"> </w:t>
-      </w:r>
-      <w:r>
-        <w:rPr>
-          <w:b w:val="0"/>
-          <w:bCs w:val="0"/>
-        </w:rPr>
-        <w:t>简介</w:t>
-      </w:r>
-      <w:bookmarkEnd w:id="3"/>
+        <w:t>编写目的</w:t>
+      </w:r>
     </w:p>
     <w:p>
       <w:pPr>
-        <w:spacing w:line="400" w:lineRule="exact"/>
-        <w:ind w:firstLineChars="200" w:firstLine="480"/>
-        <w:rPr>
-          <w:bCs/>
+        <w:ind w:firstLine="720"/>
+        <w:rPr>
+          <w:lang w:eastAsia="zh-CN"/>
         </w:rPr>
       </w:pPr>
       <w:r>
         <w:rPr>
           <w:rFonts w:hint="eastAsia"/>
-          <w:bCs/>
-        </w:rPr>
-        <w:t>随着互联网的发展</w:t>
-      </w:r>
-      <w:r>
-        <w:rPr>
-          <w:rFonts w:hint="eastAsia"/>
-          <w:bCs/>
-        </w:rPr>
-        <w:t xml:space="preserve"> </w:t>
-      </w:r>
-      <w:r>
-        <w:rPr>
-          <w:rFonts w:hint="eastAsia"/>
-          <w:bCs/>
-        </w:rPr>
-        <w:t>。</w:t>
+          <w:lang w:eastAsia="zh-CN"/>
+        </w:rPr>
+        <w:t>测试是软件工程中必不可少的一项，软件质量的保证必须通过测试实现，在实际工程中，测试本身就是一项耗时耗力的大工程，测试本身必须要有计划才能保证在最低的成本支出下实现最优配置，保证项目的质量。制定本项目计划主要出于以下几个方面的考虑：</w:t>
       </w:r>
     </w:p>
+    <w:tbl>
+      <w:tblPr>
+        <w:tblStyle w:val="TableGrid"/>
+        <w:tblW w:w="8522" w:type="dxa"/>
+        <w:tblLayout w:type="fixed"/>
+        <w:tblLook w:val="04A0" w:firstRow="1" w:lastRow="0" w:firstColumn="1" w:lastColumn="0" w:noHBand="0" w:noVBand="1"/>
+      </w:tblPr>
+      <w:tblGrid>
+        <w:gridCol w:w="451"/>
+        <w:gridCol w:w="8071"/>
+      </w:tblGrid>
+      <w:tr>
+        <w:tc>
+          <w:tcPr>
+            <w:tcW w:w="451" w:type="dxa"/>
+            <w:shd w:val="clear" w:color="auto" w:fill="E7E6E6" w:themeFill="background2"/>
+            <w:vAlign w:val="center"/>
+          </w:tcPr>
+          <w:p>
+            <w:pPr>
+              <w:jc w:val="center"/>
+              <w:rPr>
+                <w:lang w:eastAsia="zh-CN"/>
+              </w:rPr>
+            </w:pPr>
+            <w:r>
+              <w:rPr>
+                <w:rFonts w:hint="eastAsia"/>
+                <w:lang w:eastAsia="zh-CN"/>
+              </w:rPr>
+              <w:t>1</w:t>
+            </w:r>
+          </w:p>
+        </w:tc>
+        <w:tc>
+          <w:tcPr>
+            <w:tcW w:w="8071" w:type="dxa"/>
+            <w:shd w:val="clear" w:color="auto" w:fill="BDD6EE" w:themeFill="accent1" w:themeFillTint="66"/>
+            <w:vAlign w:val="center"/>
+          </w:tcPr>
+          <w:p>
+            <w:pPr>
+              <w:jc w:val="center"/>
+              <w:rPr>
+                <w:lang w:eastAsia="zh-CN"/>
+              </w:rPr>
+            </w:pPr>
+            <w:r>
+              <w:rPr>
+                <w:rFonts w:hint="eastAsia"/>
+                <w:lang w:eastAsia="zh-CN"/>
+              </w:rPr>
+              <w:t>为测试各项活动制定一个现实可行的、综合的计划，包括每个测试活动的对象、范围、方法、进度和预期结果</w:t>
+            </w:r>
+          </w:p>
+        </w:tc>
+      </w:tr>
+      <w:tr>
+        <w:tc>
+          <w:tcPr>
+            <w:tcW w:w="451" w:type="dxa"/>
+            <w:shd w:val="clear" w:color="auto" w:fill="E7E6E6" w:themeFill="background2"/>
+            <w:vAlign w:val="center"/>
+          </w:tcPr>
+          <w:p>
+            <w:pPr>
+              <w:jc w:val="center"/>
+              <w:rPr>
+                <w:lang w:eastAsia="zh-CN"/>
+              </w:rPr>
+            </w:pPr>
+            <w:r>
+              <w:rPr>
+                <w:rFonts w:hint="eastAsia"/>
+                <w:lang w:eastAsia="zh-CN"/>
+              </w:rPr>
+              <w:t>2</w:t>
+            </w:r>
+          </w:p>
+        </w:tc>
+        <w:tc>
+          <w:tcPr>
+            <w:tcW w:w="8071" w:type="dxa"/>
+            <w:shd w:val="clear" w:color="auto" w:fill="BDD6EE" w:themeFill="accent1" w:themeFillTint="66"/>
+            <w:vAlign w:val="center"/>
+          </w:tcPr>
+          <w:p>
+            <w:pPr>
+              <w:jc w:val="center"/>
+              <w:rPr>
+                <w:lang w:eastAsia="zh-CN"/>
+              </w:rPr>
+            </w:pPr>
+            <w:r>
+              <w:rPr>
+                <w:rFonts w:hint="eastAsia"/>
+                <w:lang w:eastAsia="zh-CN"/>
+              </w:rPr>
+              <w:t>为项目实施建立一个组织模型，并定义测试项目中每个角色的责任和工作内容</w:t>
+            </w:r>
+          </w:p>
+        </w:tc>
+      </w:tr>
+      <w:tr>
+        <w:trPr>
+          <w:trHeight w:val="280"/>
+        </w:trPr>
+        <w:tc>
+          <w:tcPr>
+            <w:tcW w:w="451" w:type="dxa"/>
+            <w:shd w:val="clear" w:color="auto" w:fill="E7E6E6" w:themeFill="background2"/>
+            <w:vAlign w:val="center"/>
+          </w:tcPr>
+          <w:p>
+            <w:pPr>
+              <w:jc w:val="center"/>
+              <w:rPr>
+                <w:lang w:eastAsia="zh-CN"/>
+              </w:rPr>
+            </w:pPr>
+            <w:r>
+              <w:rPr>
+                <w:rFonts w:hint="eastAsia"/>
+                <w:lang w:eastAsia="zh-CN"/>
+              </w:rPr>
+              <w:t>3</w:t>
+            </w:r>
+          </w:p>
+        </w:tc>
+        <w:tc>
+          <w:tcPr>
+            <w:tcW w:w="8071" w:type="dxa"/>
+            <w:shd w:val="clear" w:color="auto" w:fill="BDD6EE" w:themeFill="accent1" w:themeFillTint="66"/>
+            <w:vAlign w:val="center"/>
+          </w:tcPr>
+          <w:p>
+            <w:pPr>
+              <w:jc w:val="center"/>
+              <w:rPr>
+                <w:lang w:eastAsia="zh-CN"/>
+              </w:rPr>
+            </w:pPr>
+            <w:r>
+              <w:rPr>
+                <w:rFonts w:hint="eastAsia"/>
+                <w:lang w:eastAsia="zh-CN"/>
+              </w:rPr>
+              <w:t>开发有效的测试模型，尽量降低测试的难度和测试的风险</w:t>
+            </w:r>
+          </w:p>
+        </w:tc>
+      </w:tr>
+      <w:tr>
+        <w:tc>
+          <w:tcPr>
+            <w:tcW w:w="451" w:type="dxa"/>
+            <w:shd w:val="clear" w:color="auto" w:fill="E7E6E6" w:themeFill="background2"/>
+            <w:vAlign w:val="center"/>
+          </w:tcPr>
+          <w:p>
+            <w:pPr>
+              <w:jc w:val="center"/>
+              <w:rPr>
+                <w:lang w:eastAsia="zh-CN"/>
+              </w:rPr>
+            </w:pPr>
+            <w:r>
+              <w:rPr>
+                <w:rFonts w:hint="eastAsia"/>
+                <w:lang w:eastAsia="zh-CN"/>
+              </w:rPr>
+              <w:t>4</w:t>
+            </w:r>
+          </w:p>
+        </w:tc>
+        <w:tc>
+          <w:tcPr>
+            <w:tcW w:w="8071" w:type="dxa"/>
+            <w:shd w:val="clear" w:color="auto" w:fill="BDD6EE" w:themeFill="accent1" w:themeFillTint="66"/>
+            <w:vAlign w:val="center"/>
+          </w:tcPr>
+          <w:p>
+            <w:pPr>
+              <w:jc w:val="center"/>
+              <w:rPr>
+                <w:lang w:eastAsia="zh-CN"/>
+              </w:rPr>
+            </w:pPr>
+            <w:r>
+              <w:rPr>
+                <w:rFonts w:hint="eastAsia"/>
+                <w:lang w:eastAsia="zh-CN"/>
+              </w:rPr>
+              <w:t>确定测试所需要的时间和资源，以保证其可获得性，有效性</w:t>
+            </w:r>
+          </w:p>
+        </w:tc>
+      </w:tr>
+      <w:tr>
+        <w:tc>
+          <w:tcPr>
+            <w:tcW w:w="451" w:type="dxa"/>
+            <w:shd w:val="clear" w:color="auto" w:fill="E7E6E6" w:themeFill="background2"/>
+            <w:vAlign w:val="center"/>
+          </w:tcPr>
+          <w:p>
+            <w:pPr>
+              <w:jc w:val="center"/>
+              <w:rPr>
+                <w:lang w:eastAsia="zh-CN"/>
+              </w:rPr>
+            </w:pPr>
+            <w:r>
+              <w:rPr>
+                <w:rFonts w:hint="eastAsia"/>
+                <w:lang w:eastAsia="zh-CN"/>
+              </w:rPr>
+              <w:t>5</w:t>
+            </w:r>
+          </w:p>
+        </w:tc>
+        <w:tc>
+          <w:tcPr>
+            <w:tcW w:w="8071" w:type="dxa"/>
+            <w:shd w:val="clear" w:color="auto" w:fill="BDD6EE" w:themeFill="accent1" w:themeFillTint="66"/>
+            <w:vAlign w:val="center"/>
+          </w:tcPr>
+          <w:p>
+            <w:pPr>
+              <w:jc w:val="center"/>
+              <w:rPr>
+                <w:lang w:eastAsia="zh-CN"/>
+              </w:rPr>
+            </w:pPr>
+            <w:r>
+              <w:rPr>
+                <w:rFonts w:hint="eastAsia"/>
+                <w:lang w:eastAsia="zh-CN"/>
+              </w:rPr>
+              <w:t>确立每个测试阶段测试完成以及测试成功的标准、要实现的目标</w:t>
+            </w:r>
+          </w:p>
+        </w:tc>
+      </w:tr>
+      <w:tr>
+        <w:trPr>
+          <w:trHeight w:val="604"/>
+        </w:trPr>
+        <w:tc>
+          <w:tcPr>
+            <w:tcW w:w="451" w:type="dxa"/>
+            <w:shd w:val="clear" w:color="auto" w:fill="E7E6E6" w:themeFill="background2"/>
+            <w:vAlign w:val="center"/>
+          </w:tcPr>
+          <w:p>
+            <w:pPr>
+              <w:jc w:val="center"/>
+              <w:rPr>
+                <w:lang w:eastAsia="zh-CN"/>
+              </w:rPr>
+            </w:pPr>
+            <w:r>
+              <w:rPr>
+                <w:rFonts w:hint="eastAsia"/>
+                <w:lang w:eastAsia="zh-CN"/>
+              </w:rPr>
+              <w:t>6</w:t>
+            </w:r>
+          </w:p>
+        </w:tc>
+        <w:tc>
+          <w:tcPr>
+            <w:tcW w:w="8071" w:type="dxa"/>
+            <w:shd w:val="clear" w:color="auto" w:fill="BDD6EE" w:themeFill="accent1" w:themeFillTint="66"/>
+            <w:vAlign w:val="center"/>
+          </w:tcPr>
+          <w:p>
+            <w:pPr>
+              <w:jc w:val="center"/>
+              <w:rPr>
+                <w:lang w:eastAsia="zh-CN"/>
+              </w:rPr>
+            </w:pPr>
+            <w:r>
+              <w:rPr>
+                <w:rFonts w:hint="eastAsia"/>
+                <w:lang w:eastAsia="zh-CN"/>
+              </w:rPr>
+              <w:t>识别出测试活动中各种风险，并消除可能存在的风险，降低由不可能存在的风险所带来的损失</w:t>
+            </w:r>
+          </w:p>
+        </w:tc>
+      </w:tr>
+    </w:tbl>
     <w:p>
       <w:pPr>
         <w:spacing w:line="400" w:lineRule="exact"/>
@@ -3394,38 +3661,996 @@
           <w:lang w:eastAsia="zh-CN"/>
         </w:rPr>
       </w:pPr>
-      <w:bookmarkStart w:id="4" w:name="_Toc449297872"/>
       <w:r>
         <w:rPr>
           <w:b w:val="0"/>
           <w:bCs w:val="0"/>
-        </w:rPr>
-        <w:t>1.</w:t>
+          <w:lang w:eastAsia="zh-CN"/>
+        </w:rPr>
+        <w:t xml:space="preserve">1.2 </w:t>
       </w:r>
       <w:r>
         <w:rPr>
           <w:rFonts w:hint="eastAsia"/>
           <w:b w:val="0"/>
           <w:bCs w:val="0"/>
-        </w:rPr>
-        <w:t>2</w:t>
-      </w:r>
-      <w:r>
+          <w:lang w:eastAsia="zh-CN"/>
+        </w:rPr>
+        <w:t>项目背景</w:t>
+      </w:r>
+    </w:p>
+    <w:p>
+      <w:pPr>
+        <w:pStyle w:val="Heading2"/>
+        <w:spacing w:before="0" w:after="0" w:line="240" w:lineRule="auto"/>
         <w:rPr>
           <w:b w:val="0"/>
           <w:bCs w:val="0"/>
-        </w:rPr>
-        <w:t xml:space="preserve"> </w:t>
-      </w:r>
+          <w:lang w:eastAsia="zh-CN"/>
+        </w:rPr>
+      </w:pPr>
       <w:r>
         <w:rPr>
           <w:b w:val="0"/>
           <w:bCs w:val="0"/>
-        </w:rPr>
-        <w:t>测试</w:t>
-      </w:r>
-      <w:bookmarkEnd w:id="4"/>
+          <w:lang w:eastAsia="zh-CN"/>
+        </w:rPr>
+        <w:t>1.</w:t>
+      </w:r>
+      <w:r>
+        <w:rPr>
+          <w:rFonts w:hint="eastAsia"/>
+          <w:b w:val="0"/>
+          <w:bCs w:val="0"/>
+          <w:lang w:eastAsia="zh-CN"/>
+        </w:rPr>
+        <w:t>2.1</w:t>
+      </w:r>
+      <w:r>
+        <w:rPr>
+          <w:rFonts w:ascii="SimSun" w:eastAsia="SimSun" w:hAnsi="SimSun" w:cs="SimSun"/>
+          <w:b w:val="0"/>
+          <w:bCs w:val="0"/>
+          <w:lang w:eastAsia="zh-CN"/>
+        </w:rPr>
+        <w:t>项</w:t>
+      </w:r>
+      <w:r>
+        <w:rPr>
+          <w:rFonts w:hint="eastAsia"/>
+          <w:b w:val="0"/>
+          <w:bCs w:val="0"/>
+          <w:lang w:eastAsia="zh-CN"/>
+        </w:rPr>
+        <w:t>目名称</w:t>
+      </w:r>
     </w:p>
+    <w:p>
+      <w:pPr>
+        <w:ind w:firstLine="720"/>
+        <w:rPr>
+          <w:lang w:eastAsia="zh-CN"/>
+        </w:rPr>
+      </w:pPr>
+      <w:r>
+        <w:rPr>
+          <w:rFonts w:hint="eastAsia"/>
+          <w:lang w:eastAsia="zh-CN"/>
+        </w:rPr>
+        <w:t>内容管理系统</w:t>
+      </w:r>
+    </w:p>
+    <w:p>
+      <w:pPr>
+        <w:pStyle w:val="Heading2"/>
+        <w:spacing w:before="0" w:after="0" w:line="240" w:lineRule="auto"/>
+        <w:rPr>
+          <w:b w:val="0"/>
+          <w:bCs w:val="0"/>
+          <w:lang w:eastAsia="zh-CN"/>
+        </w:rPr>
+      </w:pPr>
+      <w:r>
+        <w:rPr>
+          <w:b w:val="0"/>
+          <w:bCs w:val="0"/>
+          <w:lang w:eastAsia="zh-CN"/>
+        </w:rPr>
+        <w:t>1.</w:t>
+      </w:r>
+      <w:r>
+        <w:rPr>
+          <w:rFonts w:hint="eastAsia"/>
+          <w:b w:val="0"/>
+          <w:bCs w:val="0"/>
+          <w:lang w:eastAsia="zh-CN"/>
+        </w:rPr>
+        <w:t>2.2</w:t>
+      </w:r>
+      <w:r>
+        <w:rPr>
+          <w:rFonts w:hint="eastAsia"/>
+          <w:b w:val="0"/>
+          <w:bCs w:val="0"/>
+          <w:lang w:eastAsia="zh-CN"/>
+        </w:rPr>
+        <w:t>技术体系</w:t>
+      </w:r>
+    </w:p>
+    <w:p>
+      <w:pPr>
+        <w:ind w:firstLine="720"/>
+        <w:rPr>
+          <w:lang w:eastAsia="zh-CN"/>
+        </w:rPr>
+      </w:pPr>
+      <w:r>
+        <w:rPr>
+          <w:rFonts w:hint="eastAsia"/>
+          <w:lang w:eastAsia="zh-CN"/>
+        </w:rPr>
+        <w:t>Thinkphp</w:t>
+      </w:r>
+      <w:r>
+        <w:rPr>
+          <w:rFonts w:hint="eastAsia"/>
+          <w:lang w:eastAsia="zh-CN"/>
+        </w:rPr>
+        <w:t>等。</w:t>
+      </w:r>
+    </w:p>
+    <w:p>
+      <w:pPr>
+        <w:rPr>
+          <w:lang w:eastAsia="zh-CN"/>
+        </w:rPr>
+      </w:pPr>
+    </w:p>
+    <w:p>
+      <w:pPr>
+        <w:pStyle w:val="Heading2"/>
+        <w:spacing w:before="0" w:after="0" w:line="240" w:lineRule="auto"/>
+        <w:rPr>
+          <w:b w:val="0"/>
+          <w:bCs w:val="0"/>
+          <w:lang w:eastAsia="zh-CN"/>
+        </w:rPr>
+      </w:pPr>
+      <w:r>
+        <w:rPr>
+          <w:b w:val="0"/>
+          <w:bCs w:val="0"/>
+          <w:lang w:eastAsia="zh-CN"/>
+        </w:rPr>
+        <w:t>1.</w:t>
+      </w:r>
+      <w:r>
+        <w:rPr>
+          <w:rFonts w:hint="eastAsia"/>
+          <w:b w:val="0"/>
+          <w:bCs w:val="0"/>
+          <w:lang w:eastAsia="zh-CN"/>
+        </w:rPr>
+        <w:t>2.3</w:t>
+      </w:r>
+      <w:r>
+        <w:rPr>
+          <w:rFonts w:hint="eastAsia"/>
+          <w:b w:val="0"/>
+          <w:bCs w:val="0"/>
+          <w:lang w:eastAsia="zh-CN"/>
+        </w:rPr>
+        <w:t>环境配置</w:t>
+      </w:r>
+    </w:p>
+    <w:p>
+      <w:pPr>
+        <w:ind w:firstLine="720"/>
+        <w:rPr>
+          <w:lang w:eastAsia="zh-CN"/>
+        </w:rPr>
+      </w:pPr>
+      <w:r>
+        <w:rPr>
+          <w:rFonts w:hint="eastAsia"/>
+          <w:lang w:eastAsia="zh-CN"/>
+        </w:rPr>
+        <w:t>Phpstudy</w:t>
+      </w:r>
+      <w:r>
+        <w:rPr>
+          <w:rFonts w:hint="eastAsia"/>
+          <w:lang w:eastAsia="zh-CN"/>
+        </w:rPr>
+        <w:t>环境。</w:t>
+      </w:r>
+    </w:p>
+    <w:p>
+      <w:pPr>
+        <w:pStyle w:val="Heading2"/>
+        <w:spacing w:before="0" w:after="0" w:line="240" w:lineRule="auto"/>
+        <w:rPr>
+          <w:b w:val="0"/>
+          <w:bCs w:val="0"/>
+          <w:lang w:eastAsia="zh-CN"/>
+        </w:rPr>
+      </w:pPr>
+      <w:r>
+        <w:rPr>
+          <w:b w:val="0"/>
+          <w:bCs w:val="0"/>
+          <w:lang w:eastAsia="zh-CN"/>
+        </w:rPr>
+        <w:t>1.</w:t>
+      </w:r>
+      <w:r>
+        <w:rPr>
+          <w:rFonts w:hint="eastAsia"/>
+          <w:b w:val="0"/>
+          <w:bCs w:val="0"/>
+          <w:lang w:eastAsia="zh-CN"/>
+        </w:rPr>
+        <w:t>2.4</w:t>
+      </w:r>
+      <w:r>
+        <w:rPr>
+          <w:rFonts w:hint="eastAsia"/>
+          <w:b w:val="0"/>
+          <w:bCs w:val="0"/>
+          <w:lang w:eastAsia="zh-CN"/>
+        </w:rPr>
+        <w:t>目标用户</w:t>
+      </w:r>
+    </w:p>
+    <w:p>
+      <w:pPr>
+        <w:ind w:firstLine="720"/>
+        <w:rPr>
+          <w:lang w:eastAsia="zh-CN"/>
+        </w:rPr>
+      </w:pPr>
+      <w:r>
+        <w:rPr>
+          <w:lang w:eastAsia="zh-CN"/>
+        </w:rPr>
+        <w:t>(1)</w:t>
+      </w:r>
+      <w:r>
+        <w:rPr>
+          <w:rFonts w:hint="eastAsia"/>
+          <w:lang w:eastAsia="zh-CN"/>
+        </w:rPr>
+        <w:t>内容管理系统成员</w:t>
+      </w:r>
+    </w:p>
+    <w:p>
+      <w:pPr>
+        <w:ind w:firstLine="720"/>
+        <w:rPr>
+          <w:lang w:eastAsia="zh-CN"/>
+        </w:rPr>
+      </w:pPr>
+      <w:r>
+        <w:rPr>
+          <w:lang w:eastAsia="zh-CN"/>
+        </w:rPr>
+        <w:t>(2)</w:t>
+      </w:r>
+      <w:r>
+        <w:rPr>
+          <w:rFonts w:hint="eastAsia"/>
+          <w:lang w:eastAsia="zh-CN"/>
+        </w:rPr>
+        <w:t>任课教师单老师及其助教</w:t>
+      </w:r>
+    </w:p>
+    <w:p>
+      <w:pPr>
+        <w:ind w:firstLine="720"/>
+        <w:rPr>
+          <w:lang w:eastAsia="zh-CN"/>
+        </w:rPr>
+      </w:pPr>
+      <w:r>
+        <w:rPr>
+          <w:lang w:eastAsia="zh-CN"/>
+        </w:rPr>
+        <w:t>(3)</w:t>
+      </w:r>
+      <w:r>
+        <w:rPr>
+          <w:rFonts w:hint="eastAsia"/>
+          <w:lang w:eastAsia="zh-CN"/>
+        </w:rPr>
+        <w:t>其他人员</w:t>
+      </w:r>
+    </w:p>
+    <w:p>
+      <w:pPr>
+        <w:pStyle w:val="Heading2"/>
+        <w:spacing w:before="0" w:after="0" w:line="240" w:lineRule="auto"/>
+        <w:rPr>
+          <w:b w:val="0"/>
+          <w:bCs w:val="0"/>
+          <w:lang w:eastAsia="zh-CN"/>
+        </w:rPr>
+      </w:pPr>
+      <w:r>
+        <w:rPr>
+          <w:b w:val="0"/>
+          <w:bCs w:val="0"/>
+          <w:lang w:eastAsia="zh-CN"/>
+        </w:rPr>
+        <w:t xml:space="preserve">1.3 </w:t>
+      </w:r>
+      <w:r>
+        <w:rPr>
+          <w:rFonts w:hint="eastAsia"/>
+          <w:b w:val="0"/>
+          <w:bCs w:val="0"/>
+          <w:lang w:eastAsia="zh-CN"/>
+        </w:rPr>
+        <w:t>项目定义</w:t>
+      </w:r>
+    </w:p>
+    <w:tbl>
+      <w:tblPr>
+        <w:tblStyle w:val="TableGrid"/>
+        <w:tblW w:w="8522" w:type="dxa"/>
+        <w:jc w:val="center"/>
+        <w:tblLayout w:type="fixed"/>
+        <w:tblLook w:val="04A0" w:firstRow="1" w:lastRow="0" w:firstColumn="1" w:lastColumn="0" w:noHBand="0" w:noVBand="1"/>
+      </w:tblPr>
+      <w:tblGrid>
+        <w:gridCol w:w="2840"/>
+        <w:gridCol w:w="2841"/>
+        <w:gridCol w:w="2841"/>
+      </w:tblGrid>
+      <w:tr>
+        <w:trPr>
+          <w:jc w:val="center"/>
+        </w:trPr>
+        <w:tc>
+          <w:tcPr>
+            <w:tcW w:w="2840" w:type="dxa"/>
+            <w:shd w:val="clear" w:color="auto" w:fill="BDD6EE" w:themeFill="accent1" w:themeFillTint="66"/>
+            <w:vAlign w:val="center"/>
+          </w:tcPr>
+          <w:p>
+            <w:pPr>
+              <w:jc w:val="center"/>
+              <w:rPr>
+                <w:lang w:eastAsia="zh-CN"/>
+              </w:rPr>
+            </w:pPr>
+            <w:r>
+              <w:rPr>
+                <w:rFonts w:hint="eastAsia"/>
+                <w:lang w:eastAsia="zh-CN"/>
+              </w:rPr>
+              <w:t>序号</w:t>
+            </w:r>
+          </w:p>
+        </w:tc>
+        <w:tc>
+          <w:tcPr>
+            <w:tcW w:w="2841" w:type="dxa"/>
+            <w:shd w:val="clear" w:color="auto" w:fill="BDD6EE" w:themeFill="accent1" w:themeFillTint="66"/>
+            <w:vAlign w:val="center"/>
+          </w:tcPr>
+          <w:p>
+            <w:pPr>
+              <w:jc w:val="center"/>
+              <w:rPr>
+                <w:lang w:eastAsia="zh-CN"/>
+              </w:rPr>
+            </w:pPr>
+            <w:r>
+              <w:rPr>
+                <w:rFonts w:hint="eastAsia"/>
+                <w:lang w:eastAsia="zh-CN"/>
+              </w:rPr>
+              <w:t>项目定义</w:t>
+            </w:r>
+          </w:p>
+        </w:tc>
+        <w:tc>
+          <w:tcPr>
+            <w:tcW w:w="2841" w:type="dxa"/>
+            <w:shd w:val="clear" w:color="auto" w:fill="BDD6EE" w:themeFill="accent1" w:themeFillTint="66"/>
+            <w:vAlign w:val="center"/>
+          </w:tcPr>
+          <w:p>
+            <w:pPr>
+              <w:jc w:val="center"/>
+              <w:rPr>
+                <w:lang w:eastAsia="zh-CN"/>
+              </w:rPr>
+            </w:pPr>
+            <w:r>
+              <w:rPr>
+                <w:rFonts w:hint="eastAsia"/>
+                <w:lang w:eastAsia="zh-CN"/>
+              </w:rPr>
+              <w:t>含义</w:t>
+            </w:r>
+          </w:p>
+        </w:tc>
+      </w:tr>
+      <w:tr>
+        <w:trPr>
+          <w:jc w:val="center"/>
+        </w:trPr>
+        <w:tc>
+          <w:tcPr>
+            <w:tcW w:w="2840" w:type="dxa"/>
+            <w:vAlign w:val="center"/>
+          </w:tcPr>
+          <w:p>
+            <w:pPr>
+              <w:jc w:val="center"/>
+              <w:rPr>
+                <w:lang w:eastAsia="zh-CN"/>
+              </w:rPr>
+            </w:pPr>
+            <w:r>
+              <w:rPr>
+                <w:rFonts w:hint="eastAsia"/>
+                <w:lang w:eastAsia="zh-CN"/>
+              </w:rPr>
+              <w:t>1</w:t>
+            </w:r>
+          </w:p>
+        </w:tc>
+        <w:tc>
+          <w:tcPr>
+            <w:tcW w:w="2841" w:type="dxa"/>
+            <w:vAlign w:val="center"/>
+          </w:tcPr>
+          <w:p>
+            <w:pPr>
+              <w:jc w:val="center"/>
+              <w:rPr>
+                <w:lang w:eastAsia="zh-CN"/>
+              </w:rPr>
+            </w:pPr>
+            <w:r>
+              <w:rPr>
+                <w:rFonts w:hint="eastAsia"/>
+                <w:lang w:eastAsia="zh-CN"/>
+              </w:rPr>
+              <w:t>成本效率</w:t>
+            </w:r>
+          </w:p>
+        </w:tc>
+        <w:tc>
+          <w:tcPr>
+            <w:tcW w:w="2841" w:type="dxa"/>
+            <w:vAlign w:val="center"/>
+          </w:tcPr>
+          <w:p>
+            <w:pPr>
+              <w:jc w:val="center"/>
+              <w:rPr>
+                <w:lang w:eastAsia="zh-CN"/>
+              </w:rPr>
+            </w:pPr>
+            <w:r>
+              <w:rPr>
+                <w:rFonts w:hint="eastAsia"/>
+                <w:lang w:eastAsia="zh-CN"/>
+              </w:rPr>
+              <w:t>效率产出与成本的比值</w:t>
+            </w:r>
+          </w:p>
+        </w:tc>
+      </w:tr>
+    </w:tbl>
+    <w:p>
+      <w:pPr>
+        <w:ind w:firstLine="720"/>
+        <w:rPr>
+          <w:lang w:eastAsia="zh-CN"/>
+        </w:rPr>
+      </w:pPr>
+    </w:p>
+    <w:p>
+      <w:pPr>
+        <w:pStyle w:val="Heading2"/>
+        <w:spacing w:before="0" w:after="0" w:line="240" w:lineRule="auto"/>
+        <w:rPr>
+          <w:b w:val="0"/>
+          <w:bCs w:val="0"/>
+          <w:lang w:eastAsia="zh-CN"/>
+        </w:rPr>
+      </w:pPr>
+      <w:r>
+        <w:rPr>
+          <w:b w:val="0"/>
+          <w:bCs w:val="0"/>
+          <w:lang w:eastAsia="zh-CN"/>
+        </w:rPr>
+        <w:t xml:space="preserve">1.4 </w:t>
+      </w:r>
+      <w:r>
+        <w:rPr>
+          <w:rFonts w:hint="eastAsia"/>
+          <w:b w:val="0"/>
+          <w:bCs w:val="0"/>
+          <w:lang w:eastAsia="zh-CN"/>
+        </w:rPr>
+        <w:t>参考资料</w:t>
+      </w:r>
+    </w:p>
+    <w:tbl>
+      <w:tblPr>
+        <w:tblStyle w:val="TableGrid"/>
+        <w:tblW w:w="8522" w:type="dxa"/>
+        <w:tblLayout w:type="fixed"/>
+        <w:tblLook w:val="04A0" w:firstRow="1" w:lastRow="0" w:firstColumn="1" w:lastColumn="0" w:noHBand="0" w:noVBand="1"/>
+      </w:tblPr>
+      <w:tblGrid>
+        <w:gridCol w:w="2130"/>
+        <w:gridCol w:w="2130"/>
+        <w:gridCol w:w="2131"/>
+        <w:gridCol w:w="2131"/>
+      </w:tblGrid>
+      <w:tr>
+        <w:tc>
+          <w:tcPr>
+            <w:tcW w:w="2130" w:type="dxa"/>
+            <w:shd w:val="clear" w:color="auto" w:fill="BDD6EE" w:themeFill="accent1" w:themeFillTint="66"/>
+            <w:vAlign w:val="center"/>
+          </w:tcPr>
+          <w:p>
+            <w:pPr>
+              <w:jc w:val="center"/>
+              <w:rPr>
+                <w:lang w:eastAsia="zh-CN"/>
+              </w:rPr>
+            </w:pPr>
+            <w:r>
+              <w:rPr>
+                <w:rFonts w:hint="eastAsia"/>
+                <w:lang w:eastAsia="zh-CN"/>
+              </w:rPr>
+              <w:t>序号</w:t>
+            </w:r>
+          </w:p>
+        </w:tc>
+        <w:tc>
+          <w:tcPr>
+            <w:tcW w:w="2130" w:type="dxa"/>
+            <w:shd w:val="clear" w:color="auto" w:fill="BDD6EE" w:themeFill="accent1" w:themeFillTint="66"/>
+            <w:vAlign w:val="center"/>
+          </w:tcPr>
+          <w:p>
+            <w:pPr>
+              <w:jc w:val="center"/>
+              <w:rPr>
+                <w:lang w:eastAsia="zh-CN"/>
+              </w:rPr>
+            </w:pPr>
+            <w:r>
+              <w:rPr>
+                <w:rFonts w:hint="eastAsia"/>
+                <w:lang w:eastAsia="zh-CN"/>
+              </w:rPr>
+              <w:t>资料名称</w:t>
+            </w:r>
+          </w:p>
+        </w:tc>
+        <w:tc>
+          <w:tcPr>
+            <w:tcW w:w="2131" w:type="dxa"/>
+            <w:shd w:val="clear" w:color="auto" w:fill="BDD6EE" w:themeFill="accent1" w:themeFillTint="66"/>
+            <w:vAlign w:val="center"/>
+          </w:tcPr>
+          <w:p>
+            <w:pPr>
+              <w:jc w:val="center"/>
+              <w:rPr>
+                <w:lang w:eastAsia="zh-CN"/>
+              </w:rPr>
+            </w:pPr>
+            <w:r>
+              <w:rPr>
+                <w:rFonts w:hint="eastAsia"/>
+                <w:lang w:eastAsia="zh-CN"/>
+              </w:rPr>
+              <w:t>作者</w:t>
+            </w:r>
+          </w:p>
+        </w:tc>
+        <w:tc>
+          <w:tcPr>
+            <w:tcW w:w="2131" w:type="dxa"/>
+            <w:shd w:val="clear" w:color="auto" w:fill="BDD6EE" w:themeFill="accent1" w:themeFillTint="66"/>
+            <w:vAlign w:val="center"/>
+          </w:tcPr>
+          <w:p>
+            <w:pPr>
+              <w:jc w:val="center"/>
+              <w:rPr>
+                <w:lang w:eastAsia="zh-CN"/>
+              </w:rPr>
+            </w:pPr>
+            <w:r>
+              <w:rPr>
+                <w:rFonts w:hint="eastAsia"/>
+                <w:lang w:eastAsia="zh-CN"/>
+              </w:rPr>
+              <w:t>来源</w:t>
+            </w:r>
+          </w:p>
+        </w:tc>
+      </w:tr>
+      <w:tr>
+        <w:tc>
+          <w:tcPr>
+            <w:tcW w:w="2130" w:type="dxa"/>
+            <w:vAlign w:val="center"/>
+          </w:tcPr>
+          <w:p>
+            <w:pPr>
+              <w:jc w:val="center"/>
+              <w:rPr>
+                <w:lang w:eastAsia="zh-CN"/>
+              </w:rPr>
+            </w:pPr>
+            <w:r>
+              <w:rPr>
+                <w:rFonts w:hint="eastAsia"/>
+                <w:lang w:eastAsia="zh-CN"/>
+              </w:rPr>
+              <w:t>1</w:t>
+            </w:r>
+          </w:p>
+        </w:tc>
+        <w:tc>
+          <w:tcPr>
+            <w:tcW w:w="2130" w:type="dxa"/>
+            <w:vAlign w:val="center"/>
+          </w:tcPr>
+          <w:p>
+            <w:pPr>
+              <w:jc w:val="center"/>
+              <w:rPr>
+                <w:lang w:eastAsia="zh-CN"/>
+              </w:rPr>
+            </w:pPr>
+            <w:r>
+              <w:rPr>
+                <w:rFonts w:hint="eastAsia"/>
+                <w:lang w:eastAsia="zh-CN"/>
+              </w:rPr>
+              <w:t>内容管理系统说明文档</w:t>
+            </w:r>
+          </w:p>
+        </w:tc>
+        <w:tc>
+          <w:tcPr>
+            <w:tcW w:w="2131" w:type="dxa"/>
+            <w:vAlign w:val="center"/>
+          </w:tcPr>
+          <w:p>
+            <w:pPr>
+              <w:jc w:val="center"/>
+              <w:rPr>
+                <w:lang w:eastAsia="zh-CN"/>
+              </w:rPr>
+            </w:pPr>
+            <w:r>
+              <w:rPr>
+                <w:rFonts w:hint="eastAsia"/>
+                <w:lang w:eastAsia="zh-CN"/>
+              </w:rPr>
+              <w:t>------</w:t>
+            </w:r>
+          </w:p>
+        </w:tc>
+        <w:tc>
+          <w:tcPr>
+            <w:tcW w:w="2131" w:type="dxa"/>
+            <w:vAlign w:val="center"/>
+          </w:tcPr>
+          <w:p>
+            <w:pPr>
+              <w:jc w:val="center"/>
+              <w:rPr>
+                <w:lang w:eastAsia="zh-CN"/>
+              </w:rPr>
+            </w:pPr>
+            <w:r>
+              <w:rPr>
+                <w:rFonts w:hint="eastAsia"/>
+                <w:lang w:eastAsia="zh-CN"/>
+              </w:rPr>
+              <w:t>项目内部资产</w:t>
+            </w:r>
+          </w:p>
+        </w:tc>
+      </w:tr>
+      <w:tr>
+        <w:tc>
+          <w:tcPr>
+            <w:tcW w:w="2130" w:type="dxa"/>
+            <w:vAlign w:val="center"/>
+          </w:tcPr>
+          <w:p>
+            <w:pPr>
+              <w:jc w:val="center"/>
+              <w:rPr>
+                <w:lang w:eastAsia="zh-CN"/>
+              </w:rPr>
+            </w:pPr>
+            <w:r>
+              <w:rPr>
+                <w:rFonts w:hint="eastAsia"/>
+                <w:lang w:eastAsia="zh-CN"/>
+              </w:rPr>
+              <w:t>2</w:t>
+            </w:r>
+          </w:p>
+        </w:tc>
+        <w:tc>
+          <w:tcPr>
+            <w:tcW w:w="2130" w:type="dxa"/>
+            <w:vAlign w:val="center"/>
+          </w:tcPr>
+          <w:p>
+            <w:pPr>
+              <w:jc w:val="center"/>
+              <w:rPr>
+                <w:lang w:eastAsia="zh-CN"/>
+              </w:rPr>
+            </w:pPr>
+            <w:r>
+              <w:rPr>
+                <w:rFonts w:hint="eastAsia"/>
+                <w:lang w:eastAsia="zh-CN"/>
+              </w:rPr>
+              <w:t>测试计划</w:t>
+            </w:r>
+            <w:r>
+              <w:rPr>
+                <w:rFonts w:hint="eastAsia"/>
+                <w:lang w:eastAsia="zh-CN"/>
+              </w:rPr>
+              <w:t>5</w:t>
+            </w:r>
+          </w:p>
+        </w:tc>
+        <w:tc>
+          <w:tcPr>
+            <w:tcW w:w="2131" w:type="dxa"/>
+            <w:vAlign w:val="center"/>
+          </w:tcPr>
+          <w:p>
+            <w:pPr>
+              <w:jc w:val="center"/>
+              <w:rPr>
+                <w:lang w:eastAsia="zh-CN"/>
+              </w:rPr>
+            </w:pPr>
+            <w:r>
+              <w:rPr>
+                <w:rFonts w:hint="eastAsia"/>
+                <w:lang w:eastAsia="zh-CN"/>
+              </w:rPr>
+              <w:t xml:space="preserve">Running Man </w:t>
+            </w:r>
+            <w:r>
+              <w:rPr>
+                <w:rFonts w:hint="eastAsia"/>
+                <w:lang w:eastAsia="zh-CN"/>
+              </w:rPr>
+              <w:t>小组</w:t>
+            </w:r>
+          </w:p>
+        </w:tc>
+        <w:tc>
+          <w:tcPr>
+            <w:tcW w:w="2131" w:type="dxa"/>
+            <w:vAlign w:val="center"/>
+          </w:tcPr>
+          <w:p>
+            <w:pPr>
+              <w:jc w:val="center"/>
+              <w:rPr>
+                <w:lang w:eastAsia="zh-CN"/>
+              </w:rPr>
+            </w:pPr>
+            <w:r>
+              <w:rPr>
+                <w:rFonts w:hint="eastAsia"/>
+                <w:lang w:eastAsia="zh-CN"/>
+              </w:rPr>
+              <w:t>项目内部资产</w:t>
+            </w:r>
+          </w:p>
+        </w:tc>
+      </w:tr>
+      <w:tr>
+        <w:tc>
+          <w:tcPr>
+            <w:tcW w:w="2130" w:type="dxa"/>
+            <w:vAlign w:val="center"/>
+          </w:tcPr>
+          <w:p>
+            <w:pPr>
+              <w:jc w:val="center"/>
+              <w:rPr>
+                <w:lang w:eastAsia="zh-CN"/>
+              </w:rPr>
+            </w:pPr>
+            <w:r>
+              <w:rPr>
+                <w:rFonts w:hint="eastAsia"/>
+                <w:lang w:eastAsia="zh-CN"/>
+              </w:rPr>
+              <w:t>3</w:t>
+            </w:r>
+          </w:p>
+        </w:tc>
+        <w:tc>
+          <w:tcPr>
+            <w:tcW w:w="2130" w:type="dxa"/>
+            <w:vAlign w:val="center"/>
+          </w:tcPr>
+          <w:p>
+            <w:pPr>
+              <w:jc w:val="center"/>
+              <w:rPr>
+                <w:lang w:eastAsia="zh-CN"/>
+              </w:rPr>
+            </w:pPr>
+            <w:r>
+              <w:rPr>
+                <w:rFonts w:hint="eastAsia"/>
+                <w:lang w:eastAsia="zh-CN"/>
+              </w:rPr>
+              <w:t>测试计划</w:t>
+            </w:r>
+            <w:r>
+              <w:rPr>
+                <w:rFonts w:hint="eastAsia"/>
+                <w:lang w:eastAsia="zh-CN"/>
+              </w:rPr>
+              <w:t>6</w:t>
+            </w:r>
+          </w:p>
+        </w:tc>
+        <w:tc>
+          <w:tcPr>
+            <w:tcW w:w="2131" w:type="dxa"/>
+            <w:vAlign w:val="center"/>
+          </w:tcPr>
+          <w:p>
+            <w:pPr>
+              <w:jc w:val="center"/>
+              <w:rPr>
+                <w:lang w:eastAsia="zh-CN"/>
+              </w:rPr>
+            </w:pPr>
+            <w:r>
+              <w:rPr>
+                <w:rFonts w:hint="eastAsia"/>
+                <w:lang w:eastAsia="zh-CN"/>
+              </w:rPr>
+              <w:t>易泳</w:t>
+            </w:r>
+          </w:p>
+        </w:tc>
+        <w:tc>
+          <w:tcPr>
+            <w:tcW w:w="2131" w:type="dxa"/>
+            <w:vAlign w:val="center"/>
+          </w:tcPr>
+          <w:p>
+            <w:pPr>
+              <w:jc w:val="center"/>
+              <w:rPr>
+                <w:lang w:eastAsia="zh-CN"/>
+              </w:rPr>
+            </w:pPr>
+            <w:r>
+              <w:rPr>
+                <w:rFonts w:hint="eastAsia"/>
+                <w:lang w:eastAsia="zh-CN"/>
+              </w:rPr>
+              <w:t>项目内部资产</w:t>
+            </w:r>
+          </w:p>
+        </w:tc>
+      </w:tr>
+      <w:tr>
+        <w:tc>
+          <w:tcPr>
+            <w:tcW w:w="2130" w:type="dxa"/>
+            <w:vAlign w:val="center"/>
+          </w:tcPr>
+          <w:p>
+            <w:pPr>
+              <w:jc w:val="center"/>
+              <w:rPr>
+                <w:lang w:eastAsia="zh-CN"/>
+              </w:rPr>
+            </w:pPr>
+            <w:r>
+              <w:rPr>
+                <w:rFonts w:hint="eastAsia"/>
+                <w:lang w:eastAsia="zh-CN"/>
+              </w:rPr>
+              <w:t>4</w:t>
+            </w:r>
+          </w:p>
+        </w:tc>
+        <w:tc>
+          <w:tcPr>
+            <w:tcW w:w="2130" w:type="dxa"/>
+            <w:vAlign w:val="center"/>
+          </w:tcPr>
+          <w:p>
+            <w:pPr>
+              <w:jc w:val="center"/>
+              <w:rPr>
+                <w:lang w:eastAsia="zh-CN"/>
+              </w:rPr>
+            </w:pPr>
+            <w:r>
+              <w:rPr>
+                <w:rFonts w:hint="eastAsia"/>
+                <w:lang w:eastAsia="zh-CN"/>
+              </w:rPr>
+              <w:t>测试计划有关内容</w:t>
+            </w:r>
+          </w:p>
+        </w:tc>
+        <w:tc>
+          <w:tcPr>
+            <w:tcW w:w="2131" w:type="dxa"/>
+            <w:vAlign w:val="center"/>
+          </w:tcPr>
+          <w:p>
+            <w:pPr>
+              <w:jc w:val="center"/>
+              <w:rPr>
+                <w:lang w:eastAsia="zh-CN"/>
+              </w:rPr>
+            </w:pPr>
+            <w:r>
+              <w:rPr>
+                <w:rFonts w:hint="eastAsia"/>
+                <w:lang w:eastAsia="zh-CN"/>
+              </w:rPr>
+              <w:t>------</w:t>
+            </w:r>
+          </w:p>
+        </w:tc>
+        <w:tc>
+          <w:tcPr>
+            <w:tcW w:w="2131" w:type="dxa"/>
+            <w:vAlign w:val="center"/>
+          </w:tcPr>
+          <w:p>
+            <w:pPr>
+              <w:jc w:val="center"/>
+              <w:rPr>
+                <w:lang w:eastAsia="zh-CN"/>
+              </w:rPr>
+            </w:pPr>
+            <w:r>
+              <w:rPr>
+                <w:rFonts w:hint="eastAsia"/>
+                <w:lang w:eastAsia="zh-CN"/>
+              </w:rPr>
+              <w:t>百度百科</w:t>
+            </w:r>
+          </w:p>
+        </w:tc>
+      </w:tr>
+    </w:tbl>
     <w:p>
       <w:pPr>
         <w:spacing w:line="400" w:lineRule="exact"/>
@@ -3434,42 +4659,8 @@
           <w:bCs/>
         </w:rPr>
       </w:pPr>
-      <w:r>
-        <w:rPr>
-          <w:rFonts w:hint="eastAsia"/>
-        </w:rPr>
-        <w:tab/>
-      </w:r>
-      <w:r>
-        <w:rPr>
-          <w:rFonts w:hint="eastAsia"/>
-          <w:bCs/>
-        </w:rPr>
-        <w:t>随着互联网的发展</w:t>
-      </w:r>
-      <w:r>
-        <w:rPr>
-          <w:rFonts w:hint="eastAsia"/>
-          <w:bCs/>
-        </w:rPr>
-        <w:t xml:space="preserve"> </w:t>
-      </w:r>
-      <w:r>
-        <w:rPr>
-          <w:rFonts w:hint="eastAsia"/>
-          <w:bCs/>
-        </w:rPr>
-        <w:t>。</w:t>
-      </w:r>
-    </w:p>
-    <w:p>
-      <w:pPr>
-        <w:spacing w:line="400" w:lineRule="exact"/>
-        <w:ind w:firstLineChars="200" w:firstLine="480"/>
-        <w:rPr>
-          <w:bCs/>
-        </w:rPr>
-      </w:pPr>
+      <w:bookmarkStart w:id="3" w:name="_GoBack"/>
+      <w:bookmarkEnd w:id="3"/>
     </w:p>
     <w:p>
       <w:pPr>
@@ -3503,7 +4694,7 @@
           <w:bCs w:val="0"/>
         </w:rPr>
       </w:pPr>
-      <w:bookmarkStart w:id="5" w:name="_Toc449297873"/>
+      <w:bookmarkStart w:id="4" w:name="_Toc449297873"/>
       <w:r>
         <w:rPr>
           <w:b w:val="0"/>
@@ -3533,7 +4724,7 @@
         </w:rPr>
         <w:t>注入简介</w:t>
       </w:r>
-      <w:bookmarkEnd w:id="5"/>
+      <w:bookmarkEnd w:id="4"/>
     </w:p>
     <w:p/>
     <w:p>
@@ -4083,7 +5274,6 @@
     <w:p>
       <w:pPr>
         <w:rPr>
-          <w:rFonts w:hint="eastAsia"/>
           <w:lang w:eastAsia="zh-CN"/>
         </w:rPr>
       </w:pPr>
@@ -4183,7 +5373,7 @@
       </w:pPr>
       <w:r>
         <w:rPr>
-          <w:lang w:eastAsia="zh-CN"/>
+          <w:noProof/>
         </w:rPr>
         <w:drawing>
           <wp:inline distT="0" distB="0" distL="0" distR="0" wp14:anchorId="1E42546B" wp14:editId="7702C871">
@@ -4230,7 +5420,7 @@
       </w:pPr>
       <w:r>
         <w:rPr>
-          <w:lang w:eastAsia="zh-CN"/>
+          <w:noProof/>
         </w:rPr>
         <w:drawing>
           <wp:inline distT="0" distB="0" distL="0" distR="0" wp14:anchorId="71FF22C8" wp14:editId="445DFFD6">
@@ -4276,7 +5466,7 @@
       </w:r>
       <w:r>
         <w:rPr>
-          <w:lang w:eastAsia="zh-CN"/>
+          <w:noProof/>
         </w:rPr>
         <w:drawing>
           <wp:inline distT="0" distB="0" distL="0" distR="0" wp14:anchorId="2AB9D9B1" wp14:editId="34D39E0C">
@@ -4358,6 +5548,9 @@
     </w:p>
     <w:p>
       <w:r>
+        <w:rPr>
+          <w:noProof/>
+        </w:rPr>
         <w:drawing>
           <wp:inline distT="0" distB="0" distL="0" distR="0" wp14:anchorId="67AA451D" wp14:editId="54170F00">
             <wp:extent cx="5274310" cy="2835910"/>
@@ -4397,6 +5590,9 @@
     </w:p>
     <w:p>
       <w:r>
+        <w:rPr>
+          <w:noProof/>
+        </w:rPr>
         <w:drawing>
           <wp:inline distT="0" distB="0" distL="0" distR="0" wp14:anchorId="7878FB5C" wp14:editId="51B761C2">
             <wp:extent cx="5274310" cy="662305"/>
@@ -4439,7 +5635,6 @@
         <w:pStyle w:val="Heading2"/>
         <w:spacing w:before="0" w:after="0" w:line="240" w:lineRule="auto"/>
         <w:rPr>
-          <w:rFonts w:hint="eastAsia"/>
           <w:b w:val="0"/>
           <w:bCs w:val="0"/>
           <w:lang w:eastAsia="zh-CN"/>
@@ -4485,7 +5680,7 @@
       </w:pPr>
       <w:r>
         <w:rPr>
-          <w:lang w:eastAsia="zh-CN"/>
+          <w:noProof/>
         </w:rPr>
         <w:drawing>
           <wp:inline distT="0" distB="0" distL="0" distR="0" wp14:anchorId="6CF6EACB" wp14:editId="0944219E">
@@ -4527,7 +5722,6 @@
     <w:p>
       <w:pPr>
         <w:rPr>
-          <w:rFonts w:hint="eastAsia"/>
           <w:lang w:eastAsia="zh-CN"/>
         </w:rPr>
       </w:pPr>
@@ -4695,7 +5889,6 @@
             <w:pPr>
               <w:jc w:val="center"/>
               <w:rPr>
-                <w:rFonts w:hint="eastAsia"/>
                 <w:lang w:eastAsia="zh-CN"/>
               </w:rPr>
             </w:pPr>
@@ -4714,7 +5907,6 @@
           <w:p>
             <w:pPr>
               <w:rPr>
-                <w:rFonts w:hint="eastAsia"/>
                 <w:lang w:eastAsia="zh-CN"/>
               </w:rPr>
             </w:pPr>
@@ -4813,7 +6005,6 @@
           <w:p>
             <w:pPr>
               <w:rPr>
-                <w:rFonts w:hint="eastAsia"/>
                 <w:lang w:eastAsia="zh-CN"/>
               </w:rPr>
             </w:pPr>
@@ -4987,7 +6178,6 @@
           <w:p>
             <w:pPr>
               <w:rPr>
-                <w:rFonts w:hint="eastAsia"/>
                 <w:lang w:eastAsia="zh-CN"/>
               </w:rPr>
             </w:pPr>
@@ -5335,7 +6525,6 @@
             <w:pPr>
               <w:jc w:val="center"/>
               <w:rPr>
-                <w:rFonts w:hint="eastAsia"/>
                 <w:lang w:eastAsia="zh-CN"/>
               </w:rPr>
             </w:pPr>
@@ -5494,7 +6683,6 @@
           <w:p>
             <w:pPr>
               <w:rPr>
-                <w:rFonts w:hint="eastAsia"/>
                 <w:lang w:eastAsia="zh-CN"/>
               </w:rPr>
             </w:pPr>
@@ -5836,13 +7024,7 @@
               <w:rPr>
                 <w:lang w:eastAsia="zh-CN"/>
               </w:rPr>
-              <w:t>访问授权</w:t>
-            </w:r>
-            <w:r>
-              <w:rPr>
-                <w:lang w:eastAsia="zh-CN"/>
-              </w:rPr>
-              <w:t>模块</w:t>
+              <w:t>访问授权模块</w:t>
             </w:r>
           </w:p>
         </w:tc>
@@ -5871,7 +7053,6 @@
           <w:p>
             <w:pPr>
               <w:rPr>
-                <w:rFonts w:hint="eastAsia"/>
                 <w:lang w:eastAsia="zh-CN"/>
               </w:rPr>
             </w:pPr>
@@ -5904,13 +7085,7 @@
               <w:rPr>
                 <w:lang w:eastAsia="zh-CN"/>
               </w:rPr>
-              <w:t>分类</w:t>
-            </w:r>
-            <w:r>
-              <w:rPr>
-                <w:lang w:eastAsia="zh-CN"/>
-              </w:rPr>
-              <w:t>授权模块</w:t>
+              <w:t>分类授权模块</w:t>
             </w:r>
           </w:p>
         </w:tc>
@@ -5951,7 +7126,6 @@
           <w:p>
             <w:pPr>
               <w:rPr>
-                <w:rFonts w:hint="eastAsia"/>
                 <w:lang w:eastAsia="zh-CN"/>
               </w:rPr>
             </w:pPr>
@@ -5984,13 +7158,7 @@
               <w:rPr>
                 <w:lang w:eastAsia="zh-CN"/>
               </w:rPr>
-              <w:t>成员授权</w:t>
-            </w:r>
-            <w:r>
-              <w:rPr>
-                <w:lang w:eastAsia="zh-CN"/>
-              </w:rPr>
-              <w:t>模块</w:t>
+              <w:t>成员授权模块</w:t>
             </w:r>
           </w:p>
         </w:tc>
@@ -6038,7 +7206,6 @@
           <w:p>
             <w:pPr>
               <w:rPr>
-                <w:rFonts w:hint="eastAsia"/>
                 <w:lang w:eastAsia="zh-CN"/>
               </w:rPr>
             </w:pPr>
@@ -6127,7 +7294,6 @@
           <w:p>
             <w:pPr>
               <w:rPr>
-                <w:rFonts w:hint="eastAsia"/>
                 <w:lang w:eastAsia="zh-CN"/>
               </w:rPr>
             </w:pPr>
@@ -6153,7 +7319,6 @@
             <w:pPr>
               <w:jc w:val="center"/>
               <w:rPr>
-                <w:rFonts w:hint="eastAsia"/>
                 <w:lang w:eastAsia="zh-CN"/>
               </w:rPr>
             </w:pPr>
@@ -6196,7 +7361,6 @@
           <w:p>
             <w:pPr>
               <w:rPr>
-                <w:rFonts w:hint="eastAsia"/>
                 <w:lang w:eastAsia="zh-CN"/>
               </w:rPr>
             </w:pPr>
@@ -6222,7 +7386,6 @@
             <w:pPr>
               <w:jc w:val="center"/>
               <w:rPr>
-                <w:rFonts w:hint="eastAsia"/>
                 <w:lang w:eastAsia="zh-CN"/>
               </w:rPr>
             </w:pPr>
@@ -6267,7 +7430,6 @@
           <w:p>
             <w:pPr>
               <w:rPr>
-                <w:rFonts w:hint="eastAsia"/>
                 <w:lang w:eastAsia="zh-CN"/>
               </w:rPr>
             </w:pPr>
@@ -6341,7 +7503,6 @@
           <w:p>
             <w:pPr>
               <w:rPr>
-                <w:rFonts w:hint="eastAsia"/>
                 <w:lang w:eastAsia="zh-CN"/>
               </w:rPr>
             </w:pPr>
@@ -7009,7 +8170,6 @@
           <w:p>
             <w:pPr>
               <w:rPr>
-                <w:rFonts w:hint="eastAsia"/>
                 <w:lang w:eastAsia="zh-CN"/>
               </w:rPr>
             </w:pPr>
@@ -7272,7 +8432,6 @@
           <w:p>
             <w:pPr>
               <w:rPr>
-                <w:rFonts w:hint="eastAsia"/>
                 <w:lang w:eastAsia="zh-CN"/>
               </w:rPr>
             </w:pPr>
@@ -7437,7 +8596,6 @@
           <w:p>
             <w:pPr>
               <w:rPr>
-                <w:rFonts w:hint="eastAsia"/>
                 <w:lang w:eastAsia="zh-CN"/>
               </w:rPr>
             </w:pPr>
@@ -7714,7 +8872,6 @@
           <w:p>
             <w:pPr>
               <w:rPr>
-                <w:rFonts w:hint="eastAsia"/>
                 <w:lang w:eastAsia="zh-CN"/>
               </w:rPr>
             </w:pPr>
@@ -7912,7 +9069,6 @@
           <w:p>
             <w:pPr>
               <w:rPr>
-                <w:rFonts w:hint="eastAsia"/>
                 <w:lang w:eastAsia="zh-CN"/>
               </w:rPr>
             </w:pPr>
@@ -8139,7 +9295,6 @@
           <w:p>
             <w:pPr>
               <w:rPr>
-                <w:rFonts w:hint="eastAsia"/>
                 <w:lang w:eastAsia="zh-CN"/>
               </w:rPr>
             </w:pPr>
@@ -8447,7 +9602,6 @@
           <w:p>
             <w:pPr>
               <w:rPr>
-                <w:rFonts w:hint="eastAsia"/>
                 <w:lang w:eastAsia="zh-CN"/>
               </w:rPr>
             </w:pPr>
@@ -8491,7 +9645,6 @@
           <w:p>
             <w:pPr>
               <w:rPr>
-                <w:rFonts w:hint="eastAsia"/>
                 <w:lang w:eastAsia="zh-CN"/>
               </w:rPr>
             </w:pPr>
@@ -8777,7 +9930,6 @@
           <w:p>
             <w:pPr>
               <w:rPr>
-                <w:rFonts w:hint="eastAsia"/>
                 <w:lang w:eastAsia="zh-CN"/>
               </w:rPr>
             </w:pPr>
@@ -8970,16 +10122,7 @@
                 <w:rFonts w:hint="eastAsia"/>
                 <w:lang w:eastAsia="zh-CN"/>
               </w:rPr>
-              <w:t>测试</w:t>
-            </w:r>
-            <w:bookmarkStart w:id="6" w:name="_GoBack"/>
-            <w:bookmarkEnd w:id="6"/>
-            <w:r>
-              <w:rPr>
-                <w:rFonts w:hint="eastAsia"/>
-                <w:lang w:eastAsia="zh-CN"/>
-              </w:rPr>
-              <w:t>负责人</w:t>
+              <w:t>测试负责人</w:t>
             </w:r>
             <w:r>
               <w:rPr>
@@ -8991,7 +10134,6 @@
           <w:p>
             <w:pPr>
               <w:rPr>
-                <w:rFonts w:hint="eastAsia"/>
                 <w:lang w:eastAsia="zh-CN"/>
               </w:rPr>
             </w:pPr>
@@ -9978,6 +11120,7 @@
     <w:basedOn w:val="DefaultParagraphFont"/>
     <w:link w:val="Heading2"/>
     <w:uiPriority w:val="9"/>
+    <w:qFormat/>
     <w:rsid w:val="00602EDC"/>
     <w:rPr>
       <w:rFonts w:asciiTheme="majorHAnsi" w:eastAsiaTheme="majorEastAsia" w:hAnsiTheme="majorHAnsi" w:cstheme="majorBidi"/>
@@ -10423,7 +11566,7 @@
 </file>
 
 <file path=customXml/itemProps1.xml><?xml version="1.0" encoding="utf-8"?>
-<ds:datastoreItem xmlns:ds="http://schemas.openxmlformats.org/officeDocument/2006/customXml" ds:itemID="{9D3DAD9A-A7F5-7344-AD81-079F7C9B3776}">
+<ds:datastoreItem xmlns:ds="http://schemas.openxmlformats.org/officeDocument/2006/customXml" ds:itemID="{602DC6F7-CCC2-1140-A90E-546A6B729099}">
   <ds:schemaRefs>
     <ds:schemaRef ds:uri="http://schemas.openxmlformats.org/officeDocument/2006/bibliography"/>
   </ds:schemaRefs>

</xml_diff>